<commit_message>
Finish assignment 1 draft
</commit_message>
<xml_diff>
--- a/charles-university/data-structures-1/splay-tree/docs/assignment-1-report.docx
+++ b/charles-university/data-structures-1/splay-tree/docs/assignment-1-report.docx
@@ -103,10 +103,7 @@
         <w:t>keys</w:t>
       </w:r>
       <w:r>
-        <w:t xml:space="preserve"> uniformly at random from a fixed subset </w:t>
-      </w:r>
-      <w:r>
-        <w:t xml:space="preserve">of size </w:t>
+        <w:t xml:space="preserve"> uniformly at random from a fixed subset of size </w:t>
       </w:r>
       <m:oMath>
         <m:r>
@@ -638,6 +635,29 @@
         <w:t>average path length.</w:t>
       </w:r>
       <w:r>
+        <w:rPr>
+          <w:rFonts w:eastAsiaTheme="minorEastAsia"/>
+        </w:rPr>
+        <w:t xml:space="preserve"> </w:t>
+      </w:r>
+      <w:r>
+        <w:t xml:space="preserve">The only difference between a standard and naïve </w:t>
+      </w:r>
+      <w:r>
+        <w:t>sp</w:t>
+      </w:r>
+      <w:r>
+        <w:t xml:space="preserve">lay tree is in the zig-zig step, i.e., </w:t>
+      </w:r>
+      <w:proofErr w:type="gramStart"/>
+      <w:r>
+        <w:t>whether or not</w:t>
+      </w:r>
+      <w:proofErr w:type="gramEnd"/>
+      <w:r>
+        <w:t xml:space="preserve"> to perform a double rotation in the left-left or right-right case.</w:t>
+      </w:r>
+      <w:r>
         <w:t xml:space="preserve"> </w:t>
       </w:r>
     </w:p>
@@ -645,31 +665,14 @@
       <w:pPr>
         <w:spacing w:line="360" w:lineRule="auto"/>
       </w:pPr>
-    </w:p>
-    <w:p>
-      <w:pPr>
-        <w:spacing w:line="360" w:lineRule="auto"/>
-      </w:pPr>
       <w:r>
-        <w:t xml:space="preserve">This can be proved by using amortized analysis. The only difference between a standard and naïve </w:t>
+        <w:tab/>
+        <w:t>The graph below joint plots the standard and naïve c</w:t>
       </w:r>
+      <w:bookmarkStart w:id="0" w:name="_GoBack"/>
+      <w:bookmarkEnd w:id="0"/>
       <w:r>
-        <w:t>splay tree is in the zig-zig step.</w:t>
-      </w:r>
-    </w:p>
-    <w:p>
-      <w:pPr>
-        <w:spacing w:line="360" w:lineRule="auto"/>
-      </w:pPr>
-    </w:p>
-    <w:p>
-      <w:pPr>
-        <w:spacing w:line="360" w:lineRule="auto"/>
-      </w:pPr>
-      <w:r>
-        <w:lastRenderedPageBreak/>
-        <w:tab/>
-        <w:t>The graph below joint plots the standard and naïve curves of the previous two graphs.</w:t>
+        <w:t>urves of the previous two graphs.</w:t>
       </w:r>
     </w:p>
     <w:p>
@@ -686,6 +689,7 @@
           <w:rFonts w:eastAsiaTheme="minorEastAsia"/>
           <w:b/>
         </w:rPr>
+        <w:lastRenderedPageBreak/>
         <w:t>Uniform Subset Test (</w:t>
       </w:r>
       <w:r>
@@ -735,13 +739,11 @@
     <w:p>
       <w:pPr>
         <w:spacing w:line="360" w:lineRule="auto"/>
+        <w:ind w:firstLine="720"/>
         <w:rPr>
           <w:rFonts w:eastAsiaTheme="minorEastAsia"/>
         </w:rPr>
       </w:pPr>
-      <w:r>
-        <w:tab/>
-      </w:r>
       <w:r>
         <w:t xml:space="preserve">For all values of </w:t>
       </w:r>
@@ -783,7 +785,79 @@
         <w:rPr>
           <w:rFonts w:eastAsiaTheme="minorEastAsia"/>
         </w:rPr>
-        <w:t xml:space="preserve"> The naïve tree appears to have a slight advantage </w:t>
+        <w:t xml:space="preserve"> </w:t>
+      </w:r>
+      <w:r>
+        <w:t xml:space="preserve">As will be demonstrated by the sequential test in the next section, there exists a case when the average path length is </w:t>
+      </w:r>
+      <m:oMath>
+        <m:r>
+          <w:rPr>
+            <w:rFonts w:ascii="Cambria Math" w:hAnsi="Cambria Math"/>
+          </w:rPr>
+          <m:t>O(n)</m:t>
+        </m:r>
+      </m:oMath>
+      <w:r>
+        <w:rPr>
+          <w:rFonts w:eastAsiaTheme="minorEastAsia"/>
+        </w:rPr>
+        <w:t xml:space="preserve"> in the naïve case. Therefore, it is not guaranteed that naïve trees will have </w:t>
+      </w:r>
+      <m:oMath>
+        <m:r>
+          <w:rPr>
+            <w:rFonts w:ascii="Cambria Math" w:eastAsiaTheme="minorEastAsia" w:hAnsi="Cambria Math"/>
+          </w:rPr>
+          <m:t>O(</m:t>
+        </m:r>
+        <m:func>
+          <m:funcPr>
+            <m:ctrlPr>
+              <w:rPr>
+                <w:rFonts w:ascii="Cambria Math" w:eastAsiaTheme="minorEastAsia" w:hAnsi="Cambria Math"/>
+                <w:i/>
+              </w:rPr>
+            </m:ctrlPr>
+          </m:funcPr>
+          <m:fName>
+            <m:r>
+              <m:rPr>
+                <m:sty m:val="p"/>
+              </m:rPr>
+              <w:rPr>
+                <w:rFonts w:ascii="Cambria Math" w:eastAsiaTheme="minorEastAsia" w:hAnsi="Cambria Math"/>
+              </w:rPr>
+              <m:t>log</m:t>
+            </m:r>
+          </m:fName>
+          <m:e>
+            <m:r>
+              <w:rPr>
+                <w:rFonts w:ascii="Cambria Math" w:eastAsiaTheme="minorEastAsia" w:hAnsi="Cambria Math"/>
+              </w:rPr>
+              <m:t>n)</m:t>
+            </m:r>
+          </m:e>
+        </m:func>
+      </m:oMath>
+      <w:r>
+        <w:rPr>
+          <w:rFonts w:eastAsiaTheme="minorEastAsia"/>
+        </w:rPr>
+        <w:t xml:space="preserve"> performance and thus naïve trees will have asymptotically worse performance than standard trees.</w:t>
+      </w:r>
+      <w:r>
+        <w:rPr>
+          <w:rFonts w:eastAsiaTheme="minorEastAsia"/>
+        </w:rPr>
+        <w:t xml:space="preserve"> </w:t>
+      </w:r>
+      <w:r>
+        <w:rPr>
+          <w:rFonts w:eastAsiaTheme="minorEastAsia"/>
+        </w:rPr>
+        <w:t xml:space="preserve">The naïve tree appears to have a slight advantage </w:t>
       </w:r>
       <w:r>
         <w:rPr>
@@ -868,7 +942,135 @@
         <w:rPr>
           <w:rFonts w:eastAsiaTheme="minorEastAsia"/>
         </w:rPr>
-        <w:t xml:space="preserve">picks keys in sequential order and issues a find operation for those keys. </w:t>
+        <w:t xml:space="preserve">inserts </w:t>
+      </w:r>
+      <w:r>
+        <w:rPr>
+          <w:rFonts w:eastAsiaTheme="minorEastAsia"/>
+        </w:rPr>
+        <w:t xml:space="preserve">keys in </w:t>
+      </w:r>
+      <w:r>
+        <w:rPr>
+          <w:rFonts w:eastAsiaTheme="minorEastAsia"/>
+        </w:rPr>
+        <w:t>consecutive</w:t>
+      </w:r>
+      <w:r>
+        <w:rPr>
+          <w:rFonts w:eastAsiaTheme="minorEastAsia"/>
+        </w:rPr>
+        <w:t xml:space="preserve"> order</w:t>
+      </w:r>
+      <w:r>
+        <w:rPr>
+          <w:rFonts w:eastAsiaTheme="minorEastAsia"/>
+        </w:rPr>
+        <w:t xml:space="preserve"> from the set </w:t>
+      </w:r>
+      <m:oMath>
+        <m:r>
+          <w:rPr>
+            <w:rFonts w:ascii="Cambria Math" w:eastAsiaTheme="minorEastAsia" w:hAnsi="Cambria Math"/>
+          </w:rPr>
+          <m:t>{1,…,n}</m:t>
+        </m:r>
+      </m:oMath>
+      <w:r>
+        <w:rPr>
+          <w:rFonts w:eastAsiaTheme="minorEastAsia"/>
+        </w:rPr>
+        <w:t xml:space="preserve"> , and</w:t>
+      </w:r>
+      <w:r>
+        <w:rPr>
+          <w:rFonts w:eastAsiaTheme="minorEastAsia"/>
+        </w:rPr>
+        <w:t xml:space="preserve"> performs two rounds of issuing</w:t>
+      </w:r>
+      <w:r>
+        <w:rPr>
+          <w:rFonts w:eastAsiaTheme="minorEastAsia"/>
+        </w:rPr>
+        <w:t xml:space="preserve"> </w:t>
+      </w:r>
+      <w:r>
+        <w:rPr>
+          <w:rFonts w:eastAsiaTheme="minorEastAsia"/>
+        </w:rPr>
+        <w:t xml:space="preserve">a find operation </w:t>
+      </w:r>
+      <w:r>
+        <w:rPr>
+          <w:rFonts w:eastAsiaTheme="minorEastAsia"/>
+        </w:rPr>
+        <w:t>for</w:t>
+      </w:r>
+      <w:r>
+        <w:rPr>
+          <w:rFonts w:eastAsiaTheme="minorEastAsia"/>
+        </w:rPr>
+        <w:t xml:space="preserve"> consecutive</w:t>
+      </w:r>
+      <w:r>
+        <w:rPr>
+          <w:rFonts w:eastAsiaTheme="minorEastAsia"/>
+        </w:rPr>
+        <w:t xml:space="preserve"> keys in the set </w:t>
+      </w:r>
+      <m:oMath>
+        <m:d>
+          <m:dPr>
+            <m:begChr m:val="{"/>
+            <m:endChr m:val="}"/>
+            <m:ctrlPr>
+              <w:rPr>
+                <w:rFonts w:ascii="Cambria Math" w:eastAsiaTheme="minorEastAsia" w:hAnsi="Cambria Math"/>
+                <w:i/>
+              </w:rPr>
+            </m:ctrlPr>
+          </m:dPr>
+          <m:e>
+            <m:r>
+              <w:rPr>
+                <w:rFonts w:ascii="Cambria Math" w:eastAsiaTheme="minorEastAsia" w:hAnsi="Cambria Math"/>
+              </w:rPr>
+              <m:t>1,…,</m:t>
+            </m:r>
+            <m:f>
+              <m:fPr>
+                <m:ctrlPr>
+                  <w:rPr>
+                    <w:rFonts w:ascii="Cambria Math" w:eastAsiaTheme="minorEastAsia" w:hAnsi="Cambria Math"/>
+                    <w:i/>
+                  </w:rPr>
+                </m:ctrlPr>
+              </m:fPr>
+              <m:num>
+                <m:r>
+                  <w:rPr>
+                    <w:rFonts w:ascii="Cambria Math" w:eastAsiaTheme="minorEastAsia" w:hAnsi="Cambria Math"/>
+                  </w:rPr>
+                  <m:t>n</m:t>
+                </m:r>
+              </m:num>
+              <m:den>
+                <m:r>
+                  <w:rPr>
+                    <w:rFonts w:ascii="Cambria Math" w:eastAsiaTheme="minorEastAsia" w:hAnsi="Cambria Math"/>
+                  </w:rPr>
+                  <m:t>2</m:t>
+                </m:r>
+              </m:den>
+            </m:f>
+          </m:e>
+        </m:d>
+      </m:oMath>
+      <w:r>
+        <w:rPr>
+          <w:rFonts w:eastAsiaTheme="minorEastAsia"/>
+        </w:rPr>
+        <w:t xml:space="preserve">. </w:t>
       </w:r>
       <w:r>
         <w:rPr>
@@ -980,8 +1182,147 @@
       <w:r>
         <w:t>additional searched key.</w:t>
       </w:r>
-      <w:bookmarkStart w:id="0" w:name="_GoBack"/>
-      <w:bookmarkEnd w:id="0"/>
+    </w:p>
+    <w:p>
+      <w:pPr>
+        <w:spacing w:line="360" w:lineRule="auto"/>
+      </w:pPr>
+      <w:r>
+        <w:tab/>
+        <w:t xml:space="preserve">When the keys are inserted (in either tree), the tree will be linear in height, since an inserted key will always be greater than the root and hence will always be rotated left </w:t>
+      </w:r>
+      <w:r>
+        <w:t>to form a long chain of left children.</w:t>
+      </w:r>
+      <w:r>
+        <w:t xml:space="preserve"> </w:t>
+      </w:r>
+      <w:r>
+        <w:t xml:space="preserve">When a find operation is performed in the naïve tree, simple rotations will bubble the element from the bottom of the tree up to the top without changing the linear structure. Therefore, a sequence of </w:t>
+      </w:r>
+      <w:r>
+        <w:t xml:space="preserve">naïve </w:t>
+      </w:r>
+      <w:r>
+        <w:t xml:space="preserve">find operations on consecutive keys will always search through </w:t>
+      </w:r>
+      <m:oMath>
+        <m:r>
+          <w:rPr>
+            <w:rFonts w:ascii="Cambria Math" w:hAnsi="Cambria Math"/>
+          </w:rPr>
+          <m:t>O(</m:t>
+        </m:r>
+        <m:r>
+          <w:rPr>
+            <w:rFonts w:ascii="Cambria Math" w:eastAsiaTheme="minorEastAsia" w:hAnsi="Cambria Math"/>
+          </w:rPr>
+          <m:t>n</m:t>
+        </m:r>
+        <m:r>
+          <w:rPr>
+            <w:rFonts w:ascii="Cambria Math" w:eastAsiaTheme="minorEastAsia" w:hAnsi="Cambria Math"/>
+          </w:rPr>
+          <m:t>)</m:t>
+        </m:r>
+      </m:oMath>
+      <w:r>
+        <w:rPr>
+          <w:rFonts w:eastAsiaTheme="minorEastAsia"/>
+        </w:rPr>
+        <w:t xml:space="preserve"> keys before finding the </w:t>
+      </w:r>
+      <w:r>
+        <w:rPr>
+          <w:rFonts w:eastAsiaTheme="minorEastAsia"/>
+        </w:rPr>
+        <w:t xml:space="preserve">desired </w:t>
+      </w:r>
+      <w:r>
+        <w:rPr>
+          <w:rFonts w:eastAsiaTheme="minorEastAsia"/>
+        </w:rPr>
+        <w:t>key.</w:t>
+      </w:r>
+      <w:r>
+        <w:rPr>
+          <w:rFonts w:eastAsiaTheme="minorEastAsia"/>
+        </w:rPr>
+        <w:t xml:space="preserve"> </w:t>
+      </w:r>
+      <w:r>
+        <w:rPr>
+          <w:rFonts w:eastAsiaTheme="minorEastAsia"/>
+        </w:rPr>
+        <w:t xml:space="preserve">When a find operation is performed in the standard tree, </w:t>
+      </w:r>
+      <w:r>
+        <w:rPr>
+          <w:rFonts w:eastAsiaTheme="minorEastAsia"/>
+        </w:rPr>
+        <w:t xml:space="preserve">the tree </w:t>
+      </w:r>
+      <w:r>
+        <w:rPr>
+          <w:rFonts w:eastAsiaTheme="minorEastAsia"/>
+        </w:rPr>
+        <w:t>is guaranteed not to be linear, as the double rotations will form right children on every left child.</w:t>
+      </w:r>
+      <w:r>
+        <w:rPr>
+          <w:rFonts w:eastAsiaTheme="minorEastAsia"/>
+        </w:rPr>
+        <w:t xml:space="preserve"> As standard splay trees have </w:t>
+      </w:r>
+      <m:oMath>
+        <m:r>
+          <w:rPr>
+            <w:rFonts w:ascii="Cambria Math" w:eastAsiaTheme="minorEastAsia" w:hAnsi="Cambria Math"/>
+          </w:rPr>
+          <m:t>O(</m:t>
+        </m:r>
+        <m:func>
+          <m:funcPr>
+            <m:ctrlPr>
+              <w:rPr>
+                <w:rFonts w:ascii="Cambria Math" w:eastAsiaTheme="minorEastAsia" w:hAnsi="Cambria Math"/>
+                <w:i/>
+              </w:rPr>
+            </m:ctrlPr>
+          </m:funcPr>
+          <m:fName>
+            <m:r>
+              <m:rPr>
+                <m:sty m:val="p"/>
+              </m:rPr>
+              <w:rPr>
+                <w:rFonts w:ascii="Cambria Math" w:eastAsiaTheme="minorEastAsia" w:hAnsi="Cambria Math"/>
+              </w:rPr>
+              <m:t>log</m:t>
+            </m:r>
+          </m:fName>
+          <m:e>
+            <m:r>
+              <w:rPr>
+                <w:rFonts w:ascii="Cambria Math" w:eastAsiaTheme="minorEastAsia" w:hAnsi="Cambria Math"/>
+              </w:rPr>
+              <m:t>n)</m:t>
+            </m:r>
+          </m:e>
+        </m:func>
+      </m:oMath>
+      <w:r>
+        <w:rPr>
+          <w:rFonts w:eastAsiaTheme="minorEastAsia"/>
+        </w:rPr>
+        <w:t xml:space="preserve"> amortized cost in the worst case, the graph confirms that path lengt</w:t>
+      </w:r>
+      <w:r>
+        <w:rPr>
+          <w:rFonts w:eastAsiaTheme="minorEastAsia"/>
+        </w:rPr>
+        <w:t>h has an asymptotically better bound in the standard tree than the naïve tree.</w:t>
+      </w:r>
     </w:p>
     <w:sectPr>
       <w:pgSz w:w="12240" w:h="15840"/>
@@ -25342,11 +25683,25 @@
             </c:spPr>
             <c:trendlineType val="linear"/>
             <c:dispRSqr val="0"/>
+            <c:dispEq val="0"/>
+          </c:trendline>
+          <c:trendline>
+            <c:spPr>
+              <a:ln w="19050" cap="rnd">
+                <a:solidFill>
+                  <a:schemeClr val="accent1"/>
+                </a:solidFill>
+                <a:prstDash val="sysDot"/>
+              </a:ln>
+              <a:effectLst/>
+            </c:spPr>
+            <c:trendlineType val="log"/>
+            <c:dispRSqr val="0"/>
             <c:dispEq val="1"/>
             <c:trendlineLbl>
               <c:layout>
                 <c:manualLayout>
-                  <c:x val="9.0229827040850669E-3"/>
+                  <c:x val="1.5362406622249141E-2"/>
                   <c:y val="-9.7944378989897832E-3"/>
                 </c:manualLayout>
               </c:layout>
@@ -25988,6 +26343,18 @@
     </c:plotArea>
     <c:legend>
       <c:legendPos val="r"/>
+      <c:legendEntry>
+        <c:idx val="2"/>
+        <c:delete val="1"/>
+      </c:legendEntry>
+      <c:legendEntry>
+        <c:idx val="3"/>
+        <c:delete val="1"/>
+      </c:legendEntry>
+      <c:legendEntry>
+        <c:idx val="4"/>
+        <c:delete val="1"/>
+      </c:legendEntry>
       <c:overlay val="0"/>
       <c:spPr>
         <a:noFill/>

</xml_diff>

<commit_message>
Update report, zip files
</commit_message>
<xml_diff>
--- a/charles-university/data-structures-1/splay-tree/docs/assignment-1-report.docx
+++ b/charles-university/data-structures-1/splay-tree/docs/assignment-1-report.docx
@@ -33,6 +33,8 @@
       <w:r>
         <w:t>29 October 2017</w:t>
       </w:r>
+      <w:bookmarkStart w:id="0" w:name="_GoBack"/>
+      <w:bookmarkEnd w:id="0"/>
     </w:p>
     <w:p>
       <w:pPr>
@@ -200,7 +202,7 @@
             <wp:cNvGraphicFramePr/>
             <a:graphic xmlns:a="http://schemas.openxmlformats.org/drawingml/2006/main">
               <a:graphicData uri="http://schemas.openxmlformats.org/drawingml/2006/chart">
-                <c:chart xmlns:c="http://schemas.openxmlformats.org/drawingml/2006/chart" xmlns:r="http://schemas.openxmlformats.org/officeDocument/2006/relationships" r:id="rId4"/>
+                <c:chart xmlns:c="http://schemas.openxmlformats.org/drawingml/2006/chart" xmlns:r="http://schemas.openxmlformats.org/officeDocument/2006/relationships" r:id="rId6"/>
               </a:graphicData>
             </a:graphic>
           </wp:inline>
@@ -250,6 +252,26 @@
           <w:rFonts w:eastAsiaTheme="minorEastAsia"/>
         </w:rPr>
         <w:t xml:space="preserve">This is simply due to the fact there are more keys being splayed to the root of the tree, further increasing the average number of steps needed to find a key. </w:t>
+      </w:r>
+      <w:r>
+        <w:rPr>
+          <w:rFonts w:eastAsiaTheme="minorEastAsia"/>
+        </w:rPr>
+        <w:t xml:space="preserve">If only a small subset of keys </w:t>
+      </w:r>
+      <w:proofErr w:type="gramStart"/>
+      <w:r>
+        <w:rPr>
+          <w:rFonts w:eastAsiaTheme="minorEastAsia"/>
+        </w:rPr>
+        <w:t>are</w:t>
+      </w:r>
+      <w:proofErr w:type="gramEnd"/>
+      <w:r>
+        <w:rPr>
+          <w:rFonts w:eastAsiaTheme="minorEastAsia"/>
+        </w:rPr>
+        <w:t xml:space="preserve"> searched, that subset will always be pushed near the top of the tree. </w:t>
       </w:r>
       <w:r>
         <w:rPr>
@@ -537,7 +559,7 @@
             <wp:cNvGraphicFramePr/>
             <a:graphic xmlns:a="http://schemas.openxmlformats.org/drawingml/2006/main">
               <a:graphicData uri="http://schemas.openxmlformats.org/drawingml/2006/chart">
-                <c:chart xmlns:c="http://schemas.openxmlformats.org/drawingml/2006/chart" xmlns:r="http://schemas.openxmlformats.org/officeDocument/2006/relationships" r:id="rId5"/>
+                <c:chart xmlns:c="http://schemas.openxmlformats.org/drawingml/2006/chart" xmlns:r="http://schemas.openxmlformats.org/officeDocument/2006/relationships" r:id="rId7"/>
               </a:graphicData>
             </a:graphic>
           </wp:inline>
@@ -660,6 +682,131 @@
       <w:r>
         <w:t xml:space="preserve"> </w:t>
       </w:r>
+      <w:r>
+        <w:t xml:space="preserve">This important step is what allows the standard tree to have </w:t>
+      </w:r>
+      <m:oMath>
+        <m:r>
+          <w:rPr>
+            <w:rFonts w:ascii="Cambria Math" w:hAnsi="Cambria Math"/>
+          </w:rPr>
+          <m:t>O(</m:t>
+        </m:r>
+        <m:func>
+          <m:funcPr>
+            <m:ctrlPr>
+              <w:rPr>
+                <w:rFonts w:ascii="Cambria Math" w:hAnsi="Cambria Math"/>
+                <w:i/>
+              </w:rPr>
+            </m:ctrlPr>
+          </m:funcPr>
+          <m:fName>
+            <m:r>
+              <m:rPr>
+                <m:sty m:val="p"/>
+              </m:rPr>
+              <w:rPr>
+                <w:rFonts w:ascii="Cambria Math" w:hAnsi="Cambria Math"/>
+              </w:rPr>
+              <m:t>log</m:t>
+            </m:r>
+          </m:fName>
+          <m:e>
+            <m:r>
+              <w:rPr>
+                <w:rFonts w:ascii="Cambria Math" w:hAnsi="Cambria Math"/>
+              </w:rPr>
+              <m:t>n)</m:t>
+            </m:r>
+          </m:e>
+        </m:func>
+      </m:oMath>
+      <w:r>
+        <w:rPr>
+          <w:rFonts w:eastAsiaTheme="minorEastAsia"/>
+        </w:rPr>
+        <w:t xml:space="preserve"> amortized cost, which is not the case in the naïve tree as it only performs </w:t>
+      </w:r>
+      <w:r>
+        <w:rPr>
+          <w:rFonts w:eastAsiaTheme="minorEastAsia"/>
+        </w:rPr>
+        <w:lastRenderedPageBreak/>
+        <w:t xml:space="preserve">simple rotations. This leads to random </w:t>
+      </w:r>
+      <w:r>
+        <w:t xml:space="preserve">instances where the running time is greater than </w:t>
+      </w:r>
+      <m:oMath>
+        <m:r>
+          <w:rPr>
+            <w:rFonts w:ascii="Cambria Math" w:hAnsi="Cambria Math"/>
+          </w:rPr>
+          <m:t>O(</m:t>
+        </m:r>
+        <m:func>
+          <m:funcPr>
+            <m:ctrlPr>
+              <w:rPr>
+                <w:rFonts w:ascii="Cambria Math" w:hAnsi="Cambria Math"/>
+                <w:i/>
+              </w:rPr>
+            </m:ctrlPr>
+          </m:funcPr>
+          <m:fName>
+            <m:r>
+              <m:rPr>
+                <m:sty m:val="p"/>
+              </m:rPr>
+              <w:rPr>
+                <w:rFonts w:ascii="Cambria Math" w:hAnsi="Cambria Math"/>
+              </w:rPr>
+              <m:t>log</m:t>
+            </m:r>
+          </m:fName>
+          <m:e>
+            <m:r>
+              <w:rPr>
+                <w:rFonts w:ascii="Cambria Math" w:hAnsi="Cambria Math"/>
+              </w:rPr>
+              <m:t>n)</m:t>
+            </m:r>
+          </m:e>
+        </m:func>
+      </m:oMath>
+      <w:r>
+        <w:rPr>
+          <w:rFonts w:eastAsiaTheme="minorEastAsia"/>
+        </w:rPr>
+        <w:t xml:space="preserve">, causing the curves to slope upwards. In the worst case, the tree forms a linear chain and becomes </w:t>
+      </w:r>
+      <m:oMath>
+        <m:r>
+          <w:rPr>
+            <w:rFonts w:ascii="Cambria Math" w:hAnsi="Cambria Math"/>
+          </w:rPr>
+          <m:t>O(n)</m:t>
+        </m:r>
+      </m:oMath>
+      <w:r>
+        <w:rPr>
+          <w:rFonts w:eastAsiaTheme="minorEastAsia"/>
+        </w:rPr>
+        <w:t xml:space="preserve"> in the path length</w:t>
+      </w:r>
+      <w:r>
+        <w:rPr>
+          <w:rFonts w:eastAsiaTheme="minorEastAsia"/>
+        </w:rPr>
+        <w:t xml:space="preserve"> (as will be verified in the sequential test)</w:t>
+      </w:r>
+      <w:r>
+        <w:rPr>
+          <w:rFonts w:eastAsiaTheme="minorEastAsia"/>
+        </w:rPr>
+        <w:t>.</w:t>
+      </w:r>
     </w:p>
     <w:p>
       <w:pPr>
@@ -667,12 +814,10 @@
       </w:pPr>
       <w:r>
         <w:tab/>
-        <w:t>The graph below joint plots the standard and naïve c</w:t>
+        <w:t>The graph below joint plots the standard and naïve curves of the previous two graphs.</w:t>
       </w:r>
-      <w:bookmarkStart w:id="0" w:name="_GoBack"/>
-      <w:bookmarkEnd w:id="0"/>
       <w:r>
-        <w:t>urves of the previous two graphs.</w:t>
+        <w:t xml:space="preserve"> (S) and (N) denote curves of the standard and naïve trees respectively.</w:t>
       </w:r>
     </w:p>
     <w:p>
@@ -689,7 +834,6 @@
           <w:rFonts w:eastAsiaTheme="minorEastAsia"/>
           <w:b/>
         </w:rPr>
-        <w:lastRenderedPageBreak/>
         <w:t>Uniform Subset Test (</w:t>
       </w:r>
       <w:r>
@@ -729,7 +873,7 @@
             <wp:cNvGraphicFramePr/>
             <a:graphic xmlns:a="http://schemas.openxmlformats.org/drawingml/2006/main">
               <a:graphicData uri="http://schemas.openxmlformats.org/drawingml/2006/chart">
-                <c:chart xmlns:c="http://schemas.openxmlformats.org/drawingml/2006/chart" xmlns:r="http://schemas.openxmlformats.org/officeDocument/2006/relationships" r:id="rId6"/>
+                <c:chart xmlns:c="http://schemas.openxmlformats.org/drawingml/2006/chart" xmlns:r="http://schemas.openxmlformats.org/officeDocument/2006/relationships" r:id="rId8"/>
               </a:graphicData>
             </a:graphic>
           </wp:inline>
@@ -761,11 +905,19 @@
         </w:rPr>
         <w:t>, the naïve tree performs asymptotical</w:t>
       </w:r>
+      <w:proofErr w:type="spellStart"/>
       <w:r>
         <w:rPr>
           <w:rFonts w:eastAsiaTheme="minorEastAsia"/>
         </w:rPr>
-        <w:t xml:space="preserve">ly worse than the standard tree, i.e., the average path length is greater in naïve trees for large values of </w:t>
+        <w:t>ly</w:t>
+      </w:r>
+      <w:proofErr w:type="spellEnd"/>
+      <w:r>
+        <w:rPr>
+          <w:rFonts w:eastAsiaTheme="minorEastAsia"/>
+        </w:rPr>
+        <w:t xml:space="preserve"> worse than the standard tree, i.e., the average path length is greater in naïve trees for large values of </w:t>
       </w:r>
       <m:oMath>
         <m:r>
@@ -845,13 +997,7 @@
         <w:rPr>
           <w:rFonts w:eastAsiaTheme="minorEastAsia"/>
         </w:rPr>
-        <w:t xml:space="preserve"> performance and thus naïve trees will have asymptotically worse performance than standard trees.</w:t>
-      </w:r>
-      <w:r>
-        <w:rPr>
-          <w:rFonts w:eastAsiaTheme="minorEastAsia"/>
-        </w:rPr>
-        <w:t xml:space="preserve"> </w:t>
+        <w:t xml:space="preserve"> performance and thus naïve trees will have asymptotically worse performance than standard trees. </w:t>
       </w:r>
       <w:r>
         <w:rPr>
@@ -879,6 +1025,12 @@
           <m:t>n</m:t>
         </m:r>
       </m:oMath>
+      <w:r>
+        <w:rPr>
+          <w:rFonts w:eastAsiaTheme="minorEastAsia"/>
+        </w:rPr>
+        <w:t>, which may be due to randomness</w:t>
+      </w:r>
       <w:r>
         <w:rPr>
           <w:rFonts w:eastAsiaTheme="minorEastAsia"/>
@@ -1082,6 +1234,7 @@
         <w:rPr>
           <w:rFonts w:eastAsiaTheme="minorEastAsia"/>
         </w:rPr>
+        <w:lastRenderedPageBreak/>
         <w:t xml:space="preserve">below </w:t>
       </w:r>
       <w:r>
@@ -1111,7 +1264,6 @@
           <w:rFonts w:eastAsiaTheme="minorEastAsia"/>
           <w:b/>
         </w:rPr>
-        <w:lastRenderedPageBreak/>
         <w:t>Sequential Test</w:t>
       </w:r>
       <w:r>
@@ -1144,7 +1296,7 @@
             <wp:cNvGraphicFramePr/>
             <a:graphic xmlns:a="http://schemas.openxmlformats.org/drawingml/2006/main">
               <a:graphicData uri="http://schemas.openxmlformats.org/drawingml/2006/chart">
-                <c:chart xmlns:c="http://schemas.openxmlformats.org/drawingml/2006/chart" xmlns:r="http://schemas.openxmlformats.org/officeDocument/2006/relationships" r:id="rId7"/>
+                <c:chart xmlns:c="http://schemas.openxmlformats.org/drawingml/2006/chart" xmlns:r="http://schemas.openxmlformats.org/officeDocument/2006/relationships" r:id="rId9"/>
               </a:graphicData>
             </a:graphic>
           </wp:inline>
@@ -1217,13 +1369,7 @@
           <w:rPr>
             <w:rFonts w:ascii="Cambria Math" w:eastAsiaTheme="minorEastAsia" w:hAnsi="Cambria Math"/>
           </w:rPr>
-          <m:t>n</m:t>
-        </m:r>
-        <m:r>
-          <w:rPr>
-            <w:rFonts w:ascii="Cambria Math" w:eastAsiaTheme="minorEastAsia" w:hAnsi="Cambria Math"/>
-          </w:rPr>
-          <m:t>)</m:t>
+          <m:t>n)</m:t>
         </m:r>
       </m:oMath>
       <w:r>
@@ -1315,7 +1461,21 @@
         <w:rPr>
           <w:rFonts w:eastAsiaTheme="minorEastAsia"/>
         </w:rPr>
-        <w:t xml:space="preserve"> amortized cost in the worst case, the graph confirms that path lengt</w:t>
+        <w:t xml:space="preserve"> amortized cost in the w</w:t>
+      </w:r>
+      <w:proofErr w:type="spellStart"/>
+      <w:r>
+        <w:rPr>
+          <w:rFonts w:eastAsiaTheme="minorEastAsia"/>
+        </w:rPr>
+        <w:t>orst</w:t>
+      </w:r>
+      <w:proofErr w:type="spellEnd"/>
+      <w:r>
+        <w:rPr>
+          <w:rFonts w:eastAsiaTheme="minorEastAsia"/>
+        </w:rPr>
+        <w:t xml:space="preserve"> case, the graph confirms that path lengt</w:t>
       </w:r>
       <w:r>
         <w:rPr>
@@ -1325,6 +1485,7 @@
       </w:r>
     </w:p>
     <w:sectPr>
+      <w:headerReference w:type="default" r:id="rId10"/>
       <w:pgSz w:w="12240" w:h="15840"/>
       <w:pgMar w:top="1440" w:right="1440" w:bottom="1440" w:left="1440" w:header="720" w:footer="720" w:gutter="0"/>
       <w:cols w:space="720"/>
@@ -1332,6 +1493,112 @@
     </w:sectPr>
   </w:body>
 </w:document>
+</file>
+
+<file path=word/endnotes.xml><?xml version="1.0" encoding="utf-8"?>
+<w:endnotes xmlns:wpc="http://schemas.microsoft.com/office/word/2010/wordprocessingCanvas" xmlns:cx="http://schemas.microsoft.com/office/drawing/2014/chartex" xmlns:cx1="http://schemas.microsoft.com/office/drawing/2015/9/8/chartex" xmlns:cx2="http://schemas.microsoft.com/office/drawing/2015/10/21/chartex" xmlns:cx3="http://schemas.microsoft.com/office/drawing/2016/5/9/chartex" xmlns:cx4="http://schemas.microsoft.com/office/drawing/2016/5/10/chartex" xmlns:cx5="http://schemas.microsoft.com/office/drawing/2016/5/11/chartex" xmlns:cx6="http://schemas.microsoft.com/office/drawing/2016/5/12/chartex" xmlns:cx7="http://schemas.microsoft.com/office/drawing/2016/5/13/chartex" xmlns:cx8="http://schemas.microsoft.com/office/drawing/2016/5/14/chartex" xmlns:mc="http://schemas.openxmlformats.org/markup-compatibility/2006" xmlns:aink="http://schemas.microsoft.com/office/drawing/2016/ink" xmlns:am3d="http://schemas.microsoft.com/office/drawing/2017/model3d" xmlns:o="urn:schemas-microsoft-com:office:office" xmlns:r="http://schemas.openxmlformats.org/officeDocument/2006/relationships" xmlns:m="http://schemas.openxmlformats.org/officeDocument/2006/math" xmlns:v="urn:schemas-microsoft-com:vml" xmlns:wp14="http://schemas.microsoft.com/office/word/2010/wordprocessingDrawing" xmlns:wp="http://schemas.openxmlformats.org/drawingml/2006/wordprocessingDrawing" xmlns:w10="urn:schemas-microsoft-com:office:word" xmlns:w="http://schemas.openxmlformats.org/wordprocessingml/2006/main" xmlns:w14="http://schemas.microsoft.com/office/word/2010/wordml" xmlns:w15="http://schemas.microsoft.com/office/word/2012/wordml" xmlns:w16cid="http://schemas.microsoft.com/office/word/2016/wordml/cid" xmlns:w16se="http://schemas.microsoft.com/office/word/2015/wordml/symex" xmlns:wpg="http://schemas.microsoft.com/office/word/2010/wordprocessingGroup" xmlns:wpi="http://schemas.microsoft.com/office/word/2010/wordprocessingInk" xmlns:wne="http://schemas.microsoft.com/office/word/2006/wordml" xmlns:wps="http://schemas.microsoft.com/office/word/2010/wordprocessingShape" mc:Ignorable="w14 w15 w16se w16cid wp14">
+  <w:endnote w:type="separator" w:id="-1">
+    <w:p>
+      <w:pPr>
+        <w:spacing w:line="240" w:lineRule="auto"/>
+      </w:pPr>
+      <w:r>
+        <w:separator/>
+      </w:r>
+    </w:p>
+  </w:endnote>
+  <w:endnote w:type="continuationSeparator" w:id="0">
+    <w:p>
+      <w:pPr>
+        <w:spacing w:line="240" w:lineRule="auto"/>
+      </w:pPr>
+      <w:r>
+        <w:continuationSeparator/>
+      </w:r>
+    </w:p>
+  </w:endnote>
+</w:endnotes>
+</file>
+
+<file path=word/footnotes.xml><?xml version="1.0" encoding="utf-8"?>
+<w:footnotes xmlns:wpc="http://schemas.microsoft.com/office/word/2010/wordprocessingCanvas" xmlns:cx="http://schemas.microsoft.com/office/drawing/2014/chartex" xmlns:cx1="http://schemas.microsoft.com/office/drawing/2015/9/8/chartex" xmlns:cx2="http://schemas.microsoft.com/office/drawing/2015/10/21/chartex" xmlns:cx3="http://schemas.microsoft.com/office/drawing/2016/5/9/chartex" xmlns:cx4="http://schemas.microsoft.com/office/drawing/2016/5/10/chartex" xmlns:cx5="http://schemas.microsoft.com/office/drawing/2016/5/11/chartex" xmlns:cx6="http://schemas.microsoft.com/office/drawing/2016/5/12/chartex" xmlns:cx7="http://schemas.microsoft.com/office/drawing/2016/5/13/chartex" xmlns:cx8="http://schemas.microsoft.com/office/drawing/2016/5/14/chartex" xmlns:mc="http://schemas.openxmlformats.org/markup-compatibility/2006" xmlns:aink="http://schemas.microsoft.com/office/drawing/2016/ink" xmlns:am3d="http://schemas.microsoft.com/office/drawing/2017/model3d" xmlns:o="urn:schemas-microsoft-com:office:office" xmlns:r="http://schemas.openxmlformats.org/officeDocument/2006/relationships" xmlns:m="http://schemas.openxmlformats.org/officeDocument/2006/math" xmlns:v="urn:schemas-microsoft-com:vml" xmlns:wp14="http://schemas.microsoft.com/office/word/2010/wordprocessingDrawing" xmlns:wp="http://schemas.openxmlformats.org/drawingml/2006/wordprocessingDrawing" xmlns:w10="urn:schemas-microsoft-com:office:word" xmlns:w="http://schemas.openxmlformats.org/wordprocessingml/2006/main" xmlns:w14="http://schemas.microsoft.com/office/word/2010/wordml" xmlns:w15="http://schemas.microsoft.com/office/word/2012/wordml" xmlns:w16cid="http://schemas.microsoft.com/office/word/2016/wordml/cid" xmlns:w16se="http://schemas.microsoft.com/office/word/2015/wordml/symex" xmlns:wpg="http://schemas.microsoft.com/office/word/2010/wordprocessingGroup" xmlns:wpi="http://schemas.microsoft.com/office/word/2010/wordprocessingInk" xmlns:wne="http://schemas.microsoft.com/office/word/2006/wordml" xmlns:wps="http://schemas.microsoft.com/office/word/2010/wordprocessingShape" mc:Ignorable="w14 w15 w16se w16cid wp14">
+  <w:footnote w:type="separator" w:id="-1">
+    <w:p>
+      <w:pPr>
+        <w:spacing w:line="240" w:lineRule="auto"/>
+      </w:pPr>
+      <w:r>
+        <w:separator/>
+      </w:r>
+    </w:p>
+  </w:footnote>
+  <w:footnote w:type="continuationSeparator" w:id="0">
+    <w:p>
+      <w:pPr>
+        <w:spacing w:line="240" w:lineRule="auto"/>
+      </w:pPr>
+      <w:r>
+        <w:continuationSeparator/>
+      </w:r>
+    </w:p>
+  </w:footnote>
+</w:footnotes>
+</file>
+
+<file path=word/header1.xml><?xml version="1.0" encoding="utf-8"?>
+<w:hdr xmlns:wpc="http://schemas.microsoft.com/office/word/2010/wordprocessingCanvas" xmlns:cx="http://schemas.microsoft.com/office/drawing/2014/chartex" xmlns:cx1="http://schemas.microsoft.com/office/drawing/2015/9/8/chartex" xmlns:cx2="http://schemas.microsoft.com/office/drawing/2015/10/21/chartex" xmlns:cx3="http://schemas.microsoft.com/office/drawing/2016/5/9/chartex" xmlns:cx4="http://schemas.microsoft.com/office/drawing/2016/5/10/chartex" xmlns:cx5="http://schemas.microsoft.com/office/drawing/2016/5/11/chartex" xmlns:cx6="http://schemas.microsoft.com/office/drawing/2016/5/12/chartex" xmlns:cx7="http://schemas.microsoft.com/office/drawing/2016/5/13/chartex" xmlns:cx8="http://schemas.microsoft.com/office/drawing/2016/5/14/chartex" xmlns:mc="http://schemas.openxmlformats.org/markup-compatibility/2006" xmlns:aink="http://schemas.microsoft.com/office/drawing/2016/ink" xmlns:am3d="http://schemas.microsoft.com/office/drawing/2017/model3d" xmlns:o="urn:schemas-microsoft-com:office:office" xmlns:r="http://schemas.openxmlformats.org/officeDocument/2006/relationships" xmlns:m="http://schemas.openxmlformats.org/officeDocument/2006/math" xmlns:v="urn:schemas-microsoft-com:vml" xmlns:wp14="http://schemas.microsoft.com/office/word/2010/wordprocessingDrawing" xmlns:wp="http://schemas.openxmlformats.org/drawingml/2006/wordprocessingDrawing" xmlns:w10="urn:schemas-microsoft-com:office:word" xmlns:w="http://schemas.openxmlformats.org/wordprocessingml/2006/main" xmlns:w14="http://schemas.microsoft.com/office/word/2010/wordml" xmlns:w15="http://schemas.microsoft.com/office/word/2012/wordml" xmlns:w16cid="http://schemas.microsoft.com/office/word/2016/wordml/cid" xmlns:w16se="http://schemas.microsoft.com/office/word/2015/wordml/symex" xmlns:wpg="http://schemas.microsoft.com/office/word/2010/wordprocessingGroup" xmlns:wpi="http://schemas.microsoft.com/office/word/2010/wordprocessingInk" xmlns:wne="http://schemas.microsoft.com/office/word/2006/wordml" xmlns:wps="http://schemas.microsoft.com/office/word/2010/wordprocessingShape" mc:Ignorable="w14 w15 w16se w16cid wp14">
+  <w:sdt>
+    <w:sdtPr>
+      <w:id w:val="-461425305"/>
+      <w:docPartObj>
+        <w:docPartGallery w:val="Page Numbers (Top of Page)"/>
+        <w:docPartUnique/>
+      </w:docPartObj>
+    </w:sdtPr>
+    <w:sdtEndPr>
+      <w:rPr>
+        <w:noProof/>
+      </w:rPr>
+    </w:sdtEndPr>
+    <w:sdtContent>
+      <w:p>
+        <w:pPr>
+          <w:pStyle w:val="Header"/>
+          <w:jc w:val="right"/>
+        </w:pPr>
+        <w:r>
+          <w:t xml:space="preserve">Kondratyuk </w:t>
+        </w:r>
+        <w:r>
+          <w:fldChar w:fldCharType="begin"/>
+        </w:r>
+        <w:r>
+          <w:instrText xml:space="preserve"> PAGE   \* MERGEFORMAT </w:instrText>
+        </w:r>
+        <w:r>
+          <w:fldChar w:fldCharType="separate"/>
+        </w:r>
+        <w:r>
+          <w:rPr>
+            <w:noProof/>
+          </w:rPr>
+          <w:t>2</w:t>
+        </w:r>
+        <w:r>
+          <w:rPr>
+            <w:noProof/>
+          </w:rPr>
+          <w:fldChar w:fldCharType="end"/>
+        </w:r>
+      </w:p>
+    </w:sdtContent>
+  </w:sdt>
+  <w:p>
+    <w:pPr>
+      <w:pStyle w:val="Header"/>
+    </w:pPr>
+  </w:p>
+</w:hdr>
 </file>
 
 <file path=word/styles.xml><?xml version="1.0" encoding="utf-8"?>
@@ -1787,6 +2054,58 @@
       <w:ind w:left="720"/>
       <w:contextualSpacing/>
     </w:pPr>
+  </w:style>
+  <w:style w:type="paragraph" w:styleId="Header">
+    <w:name w:val="header"/>
+    <w:basedOn w:val="Normal"/>
+    <w:link w:val="HeaderChar"/>
+    <w:uiPriority w:val="99"/>
+    <w:unhideWhenUsed/>
+    <w:rsid w:val="0078221C"/>
+    <w:pPr>
+      <w:tabs>
+        <w:tab w:val="center" w:pos="4680"/>
+        <w:tab w:val="right" w:pos="9360"/>
+      </w:tabs>
+      <w:spacing w:line="240" w:lineRule="auto"/>
+    </w:pPr>
+  </w:style>
+  <w:style w:type="character" w:customStyle="1" w:styleId="HeaderChar">
+    <w:name w:val="Header Char"/>
+    <w:basedOn w:val="DefaultParagraphFont"/>
+    <w:link w:val="Header"/>
+    <w:uiPriority w:val="99"/>
+    <w:rsid w:val="0078221C"/>
+    <w:rPr>
+      <w:rFonts w:ascii="Times New Roman" w:hAnsi="Times New Roman"/>
+      <w:sz w:val="24"/>
+    </w:rPr>
+  </w:style>
+  <w:style w:type="paragraph" w:styleId="Footer">
+    <w:name w:val="footer"/>
+    <w:basedOn w:val="Normal"/>
+    <w:link w:val="FooterChar"/>
+    <w:uiPriority w:val="99"/>
+    <w:unhideWhenUsed/>
+    <w:rsid w:val="0078221C"/>
+    <w:pPr>
+      <w:tabs>
+        <w:tab w:val="center" w:pos="4680"/>
+        <w:tab w:val="right" w:pos="9360"/>
+      </w:tabs>
+      <w:spacing w:line="240" w:lineRule="auto"/>
+    </w:pPr>
+  </w:style>
+  <w:style w:type="character" w:customStyle="1" w:styleId="FooterChar">
+    <w:name w:val="Footer Char"/>
+    <w:basedOn w:val="DefaultParagraphFont"/>
+    <w:link w:val="Footer"/>
+    <w:uiPriority w:val="99"/>
+    <w:rsid w:val="0078221C"/>
+    <w:rPr>
+      <w:rFonts w:ascii="Times New Roman" w:hAnsi="Times New Roman"/>
+      <w:sz w:val="24"/>
+    </w:rPr>
   </w:style>
 </w:styles>
 </file>

</xml_diff>